<commit_message>
changes to pdf instruction
</commit_message>
<xml_diff>
--- a/User_manual.docx
+++ b/User_manual.docx
@@ -52,6 +52,14 @@
           <w:sz w:val="28"/>
           <w:szCs w:val="28"/>
         </w:rPr>
+        <w:t>*</w:t>
+      </w:r>
+      <w:r>
+        <w:rPr>
+          <w:rFonts w:ascii="Times New Roman" w:hAnsi="Times New Roman" w:cs="Times New Roman"/>
+          <w:sz w:val="28"/>
+          <w:szCs w:val="28"/>
+        </w:rPr>
         <w:t xml:space="preserve">Install </w:t>
       </w:r>
       <w:proofErr w:type="spellStart"/>
@@ -82,6 +90,14 @@
         <w:t>fpdf</w:t>
       </w:r>
       <w:proofErr w:type="spellEnd"/>
+      <w:r>
+        <w:rPr>
+          <w:rFonts w:ascii="Times New Roman" w:hAnsi="Times New Roman" w:cs="Times New Roman"/>
+          <w:sz w:val="28"/>
+          <w:szCs w:val="28"/>
+        </w:rPr>
+        <w:t xml:space="preserve"> if choose to enable this function*</w:t>
+      </w:r>
     </w:p>
     <w:p>
       <w:pPr>
@@ -1033,6 +1049,7 @@
     <w:lsdException w:name="HTML Sample" w:semiHidden="1" w:unhideWhenUsed="1"/>
     <w:lsdException w:name="HTML Typewriter" w:semiHidden="1" w:unhideWhenUsed="1"/>
     <w:lsdException w:name="HTML Variable" w:semiHidden="1" w:unhideWhenUsed="1"/>
+    <w:lsdException w:name="Normal Table" w:semiHidden="1" w:unhideWhenUsed="1"/>
     <w:lsdException w:name="annotation subject" w:semiHidden="1" w:unhideWhenUsed="1"/>
     <w:lsdException w:name="No List" w:semiHidden="1" w:unhideWhenUsed="1"/>
     <w:lsdException w:name="Outline List 1" w:semiHidden="1" w:unhideWhenUsed="1"/>
@@ -1079,8 +1096,10 @@
     <w:lsdException w:name="Table Subtle 2" w:semiHidden="1" w:unhideWhenUsed="1"/>
     <w:lsdException w:name="Table Web 1" w:semiHidden="1" w:unhideWhenUsed="1"/>
     <w:lsdException w:name="Table Web 2" w:semiHidden="1" w:unhideWhenUsed="1"/>
+    <w:lsdException w:name="Table Web 3" w:semiHidden="1" w:unhideWhenUsed="1"/>
     <w:lsdException w:name="Balloon Text" w:semiHidden="1" w:unhideWhenUsed="1"/>
     <w:lsdException w:name="Table Grid" w:uiPriority="39"/>
+    <w:lsdException w:name="Table Theme" w:semiHidden="1" w:unhideWhenUsed="1"/>
     <w:lsdException w:name="Placeholder Text" w:semiHidden="1"/>
     <w:lsdException w:name="No Spacing" w:uiPriority="1" w:qFormat="1"/>
     <w:lsdException w:name="Light Shading" w:uiPriority="60"/>

</xml_diff>